<commit_message>
Report file for Lab 3 was updated by new information about last type of chart (Heat chart)
</commit_message>
<xml_diff>
--- a/gerasimovv88/Лабораторная_работа_3.docx
+++ b/gerasimovv88/Лабораторная_работа_3.docx
@@ -1185,7 +1185,7 @@
           <w:color w:val="000000" w:themeColor="text1"/>
           <w:sz w:val="18"/>
           <w:szCs w:val="18"/>
-          <w:lang w:eastAsia="ru-RU"/>
+          <w:lang w:val="en-US" w:eastAsia="ru-RU"/>
         </w:rPr>
       </w:pPr>
       <w:r>
@@ -1195,7 +1195,7 @@
           <w:sz w:val="18"/>
           <w:szCs w:val="18"/>
           <w:shd w:val="clear" w:color="auto" w:fill="EFEFEF"/>
-          <w:lang w:eastAsia="ru-RU"/>
+          <w:lang w:val="en-US" w:eastAsia="ru-RU"/>
         </w:rPr>
         <w:t>&lt;</w:t>
       </w:r>
@@ -1219,7 +1219,7 @@
           <w:sz w:val="18"/>
           <w:szCs w:val="18"/>
           <w:shd w:val="clear" w:color="auto" w:fill="EFEFEF"/>
-          <w:lang w:eastAsia="ru-RU"/>
+          <w:lang w:val="en-US" w:eastAsia="ru-RU"/>
         </w:rPr>
         <w:t>&gt;</w:t>
       </w:r>
@@ -1229,7 +1229,7 @@
           <w:color w:val="000000" w:themeColor="text1"/>
           <w:sz w:val="18"/>
           <w:szCs w:val="18"/>
-          <w:lang w:eastAsia="ru-RU"/>
+          <w:lang w:val="en-US" w:eastAsia="ru-RU"/>
         </w:rPr>
         <w:br/>
         <w:t xml:space="preserve">    </w:t>
@@ -1241,7 +1241,7 @@
           <w:sz w:val="18"/>
           <w:szCs w:val="18"/>
           <w:shd w:val="clear" w:color="auto" w:fill="EFEFEF"/>
-          <w:lang w:eastAsia="ru-RU"/>
+          <w:lang w:val="en-US" w:eastAsia="ru-RU"/>
         </w:rPr>
         <w:t>&lt;</w:t>
       </w:r>
@@ -1267,10 +1267,11 @@
           <w:sz w:val="18"/>
           <w:szCs w:val="18"/>
           <w:shd w:val="clear" w:color="auto" w:fill="EFEFEF"/>
-          <w:lang w:eastAsia="ru-RU"/>
+          <w:lang w:val="en-US" w:eastAsia="ru-RU"/>
         </w:rPr>
         <w:t>&gt;</w:t>
       </w:r>
+      <w:proofErr w:type="spellStart"/>
       <w:r>
         <w:rPr>
           <w:rFonts w:ascii="Menlo" w:eastAsia="Times New Roman" w:hAnsi="Menlo" w:cs="Menlo"/>
@@ -1287,11 +1288,10 @@
           <w:color w:val="000000" w:themeColor="text1"/>
           <w:sz w:val="18"/>
           <w:szCs w:val="18"/>
-          <w:lang w:eastAsia="ru-RU"/>
+          <w:lang w:val="en-US" w:eastAsia="ru-RU"/>
         </w:rPr>
         <w:t>.</w:t>
       </w:r>
-      <w:proofErr w:type="spellStart"/>
       <w:r>
         <w:rPr>
           <w:rFonts w:ascii="Menlo" w:eastAsia="Times New Roman" w:hAnsi="Menlo" w:cs="Menlo"/>
@@ -1310,7 +1310,7 @@
           <w:sz w:val="18"/>
           <w:szCs w:val="18"/>
           <w:shd w:val="clear" w:color="auto" w:fill="EFEFEF"/>
-          <w:lang w:eastAsia="ru-RU"/>
+          <w:lang w:val="en-US" w:eastAsia="ru-RU"/>
         </w:rPr>
         <w:t>&lt;/</w:t>
       </w:r>
@@ -1336,7 +1336,7 @@
           <w:sz w:val="18"/>
           <w:szCs w:val="18"/>
           <w:shd w:val="clear" w:color="auto" w:fill="EFEFEF"/>
-          <w:lang w:eastAsia="ru-RU"/>
+          <w:lang w:val="en-US" w:eastAsia="ru-RU"/>
         </w:rPr>
         <w:t>&gt;</w:t>
       </w:r>
@@ -1346,35 +1346,23 @@
           <w:color w:val="000000" w:themeColor="text1"/>
           <w:sz w:val="18"/>
           <w:szCs w:val="18"/>
-          <w:lang w:eastAsia="ru-RU"/>
+          <w:lang w:val="en-US" w:eastAsia="ru-RU"/>
         </w:rPr>
         <w:br/>
-        <w:t xml:space="preserve"> </w:t>
-      </w:r>
-      <w:proofErr w:type="gramStart"/>
+        <w:t xml:space="preserve">    </w:t>
+      </w:r>
       <w:r>
         <w:rPr>
           <w:rFonts w:ascii="Menlo" w:eastAsia="Times New Roman" w:hAnsi="Menlo" w:cs="Menlo"/>
           <w:color w:val="000000" w:themeColor="text1"/>
           <w:sz w:val="18"/>
           <w:szCs w:val="18"/>
-          <w:lang w:eastAsia="ru-RU"/>
-        </w:rPr>
-        <w:t xml:space="preserve">   </w:t>
-      </w:r>
-      <w:r>
-        <w:rPr>
-          <w:rFonts w:ascii="Menlo" w:eastAsia="Times New Roman" w:hAnsi="Menlo" w:cs="Menlo"/>
-          <w:color w:val="000000" w:themeColor="text1"/>
-          <w:sz w:val="18"/>
-          <w:szCs w:val="18"/>
           <w:shd w:val="clear" w:color="auto" w:fill="EFEFEF"/>
-          <w:lang w:eastAsia="ru-RU"/>
+          <w:lang w:val="en-US" w:eastAsia="ru-RU"/>
         </w:rPr>
         <w:t>&lt;</w:t>
       </w:r>
       <w:proofErr w:type="spellStart"/>
-      <w:proofErr w:type="gramEnd"/>
       <w:r>
         <w:rPr>
           <w:rFonts w:ascii="Menlo" w:eastAsia="Times New Roman" w:hAnsi="Menlo" w:cs="Menlo"/>
@@ -1396,7 +1384,7 @@
           <w:sz w:val="18"/>
           <w:szCs w:val="18"/>
           <w:shd w:val="clear" w:color="auto" w:fill="EFEFEF"/>
-          <w:lang w:eastAsia="ru-RU"/>
+          <w:lang w:val="en-US" w:eastAsia="ru-RU"/>
         </w:rPr>
         <w:t>&gt;</w:t>
       </w:r>
@@ -1419,7 +1407,7 @@
           <w:sz w:val="18"/>
           <w:szCs w:val="18"/>
           <w:shd w:val="clear" w:color="auto" w:fill="EFEFEF"/>
-          <w:lang w:eastAsia="ru-RU"/>
+          <w:lang w:val="en-US" w:eastAsia="ru-RU"/>
         </w:rPr>
         <w:t>&lt;/</w:t>
       </w:r>
@@ -1445,7 +1433,7 @@
           <w:sz w:val="18"/>
           <w:szCs w:val="18"/>
           <w:shd w:val="clear" w:color="auto" w:fill="EFEFEF"/>
-          <w:lang w:eastAsia="ru-RU"/>
+          <w:lang w:val="en-US" w:eastAsia="ru-RU"/>
         </w:rPr>
         <w:t>&gt;</w:t>
       </w:r>
@@ -1455,7 +1443,7 @@
           <w:color w:val="000000" w:themeColor="text1"/>
           <w:sz w:val="18"/>
           <w:szCs w:val="18"/>
-          <w:lang w:eastAsia="ru-RU"/>
+          <w:lang w:val="en-US" w:eastAsia="ru-RU"/>
         </w:rPr>
         <w:br/>
         <w:t xml:space="preserve">    </w:t>
@@ -1467,7 +1455,7 @@
           <w:sz w:val="18"/>
           <w:szCs w:val="18"/>
           <w:shd w:val="clear" w:color="auto" w:fill="EFEFEF"/>
-          <w:lang w:eastAsia="ru-RU"/>
+          <w:lang w:val="en-US" w:eastAsia="ru-RU"/>
         </w:rPr>
         <w:t>&lt;</w:t>
       </w:r>
@@ -1491,7 +1479,7 @@
           <w:sz w:val="18"/>
           <w:szCs w:val="18"/>
           <w:shd w:val="clear" w:color="auto" w:fill="EFEFEF"/>
-          <w:lang w:eastAsia="ru-RU"/>
+          <w:lang w:val="en-US" w:eastAsia="ru-RU"/>
         </w:rPr>
         <w:t>&gt;</w:t>
       </w:r>
@@ -1501,7 +1489,7 @@
           <w:color w:val="000000" w:themeColor="text1"/>
           <w:sz w:val="18"/>
           <w:szCs w:val="18"/>
-          <w:lang w:eastAsia="ru-RU"/>
+          <w:lang w:val="en-US" w:eastAsia="ru-RU"/>
         </w:rPr>
         <w:t>1.5.0</w:t>
       </w:r>
@@ -1512,7 +1500,7 @@
           <w:sz w:val="18"/>
           <w:szCs w:val="18"/>
           <w:shd w:val="clear" w:color="auto" w:fill="EFEFEF"/>
-          <w:lang w:eastAsia="ru-RU"/>
+          <w:lang w:val="en-US" w:eastAsia="ru-RU"/>
         </w:rPr>
         <w:t>&lt;/</w:t>
       </w:r>
@@ -1536,7 +1524,7 @@
           <w:sz w:val="18"/>
           <w:szCs w:val="18"/>
           <w:shd w:val="clear" w:color="auto" w:fill="EFEFEF"/>
-          <w:lang w:eastAsia="ru-RU"/>
+          <w:lang w:val="en-US" w:eastAsia="ru-RU"/>
         </w:rPr>
         <w:t>&gt;</w:t>
       </w:r>
@@ -1546,7 +1534,7 @@
           <w:color w:val="000000" w:themeColor="text1"/>
           <w:sz w:val="18"/>
           <w:szCs w:val="18"/>
-          <w:lang w:eastAsia="ru-RU"/>
+          <w:lang w:val="en-US" w:eastAsia="ru-RU"/>
         </w:rPr>
         <w:br/>
       </w:r>
@@ -1557,7 +1545,7 @@
           <w:sz w:val="18"/>
           <w:szCs w:val="18"/>
           <w:shd w:val="clear" w:color="auto" w:fill="EFEFEF"/>
-          <w:lang w:eastAsia="ru-RU"/>
+          <w:lang w:val="en-US" w:eastAsia="ru-RU"/>
         </w:rPr>
         <w:t>&lt;/</w:t>
       </w:r>
@@ -1581,7 +1569,7 @@
           <w:sz w:val="18"/>
           <w:szCs w:val="18"/>
           <w:shd w:val="clear" w:color="auto" w:fill="EFEFEF"/>
-          <w:lang w:eastAsia="ru-RU"/>
+          <w:lang w:val="en-US" w:eastAsia="ru-RU"/>
         </w:rPr>
         <w:t>&gt;</w:t>
       </w:r>
@@ -1595,6 +1583,7 @@
           <w:rFonts w:ascii="Times New Roman" w:hAnsi="Times New Roman" w:cs="Times New Roman"/>
           <w:sz w:val="28"/>
           <w:szCs w:val="28"/>
+          <w:lang w:val="en-US"/>
         </w:rPr>
       </w:pPr>
     </w:p>
@@ -2038,7 +2027,71 @@
           <w:sz w:val="28"/>
           <w:szCs w:val="28"/>
         </w:rPr>
-        <w:t>.</w:t>
+        <w:t xml:space="preserve">; </w:t>
+      </w:r>
+      <w:proofErr w:type="spellStart"/>
+      <w:r>
+        <w:rPr>
+          <w:rFonts w:ascii="Times New Roman" w:hAnsi="Times New Roman" w:cs="Times New Roman"/>
+          <w:sz w:val="28"/>
+          <w:szCs w:val="28"/>
+        </w:rPr>
+        <w:t>XYZDataset</w:t>
+      </w:r>
+      <w:proofErr w:type="spellEnd"/>
+      <w:r>
+        <w:rPr>
+          <w:rFonts w:ascii="Times New Roman" w:hAnsi="Times New Roman" w:cs="Times New Roman"/>
+          <w:sz w:val="28"/>
+          <w:szCs w:val="28"/>
+        </w:rPr>
+        <w:t xml:space="preserve"> </w:t>
+      </w:r>
+      <w:r>
+        <w:rPr>
+          <w:rFonts w:ascii="Times New Roman" w:hAnsi="Times New Roman" w:cs="Times New Roman"/>
+          <w:sz w:val="28"/>
+          <w:szCs w:val="28"/>
+        </w:rPr>
+        <w:t xml:space="preserve">для графика типа </w:t>
+      </w:r>
+      <w:proofErr w:type="spellStart"/>
+      <w:r>
+        <w:rPr>
+          <w:rFonts w:ascii="Times New Roman" w:hAnsi="Times New Roman" w:cs="Times New Roman"/>
+          <w:i/>
+          <w:sz w:val="28"/>
+          <w:szCs w:val="28"/>
+          <w:lang w:val="en-US"/>
+        </w:rPr>
+        <w:t>XYZPlot</w:t>
+      </w:r>
+      <w:proofErr w:type="spellEnd"/>
+      <w:r>
+        <w:rPr>
+          <w:rFonts w:ascii="Times New Roman" w:hAnsi="Times New Roman" w:cs="Times New Roman"/>
+          <w:i/>
+          <w:sz w:val="28"/>
+          <w:szCs w:val="28"/>
+        </w:rPr>
+        <w:t xml:space="preserve"> (</w:t>
+      </w:r>
+      <w:r>
+        <w:rPr>
+          <w:rFonts w:ascii="Times New Roman" w:hAnsi="Times New Roman" w:cs="Times New Roman"/>
+          <w:sz w:val="28"/>
+          <w:szCs w:val="28"/>
+        </w:rPr>
+        <w:t>тепловая карта</w:t>
+      </w:r>
+      <w:r>
+        <w:rPr>
+          <w:rFonts w:ascii="Times New Roman" w:hAnsi="Times New Roman" w:cs="Times New Roman"/>
+          <w:i/>
+          <w:sz w:val="28"/>
+          <w:szCs w:val="28"/>
+        </w:rPr>
+        <w:t>).</w:t>
       </w:r>
     </w:p>
     <w:p>
@@ -2324,17 +2377,7 @@
           <w:sz w:val="28"/>
           <w:szCs w:val="28"/>
         </w:rPr>
-        <w:t>заголовок и</w:t>
-      </w:r>
-      <w:bookmarkStart w:id="0" w:name="_GoBack"/>
-      <w:bookmarkEnd w:id="0"/>
-      <w:r>
-        <w:rPr>
-          <w:rFonts w:ascii="Times New Roman" w:hAnsi="Times New Roman" w:cs="Times New Roman"/>
-          <w:sz w:val="28"/>
-          <w:szCs w:val="28"/>
-        </w:rPr>
-        <w:t xml:space="preserve"> другие параметры.</w:t>
+        <w:t>заголовок и другие параметры.</w:t>
       </w:r>
     </w:p>
     <w:p>
@@ -2469,17 +2512,7 @@
           <w:szCs w:val="28"/>
           <w:lang w:val="en-US"/>
         </w:rPr>
-        <w:t>Category</w:t>
-      </w:r>
-      <w:r>
-        <w:rPr>
-          <w:rFonts w:ascii="Times New Roman" w:hAnsi="Times New Roman" w:cs="Times New Roman"/>
-          <w:i/>
-          <w:sz w:val="28"/>
-          <w:szCs w:val="28"/>
-          <w:lang w:val="en-US"/>
-        </w:rPr>
-        <w:t>Dataset</w:t>
+        <w:t>CategoryDataset</w:t>
       </w:r>
       <w:proofErr w:type="spellEnd"/>
       <w:r>
@@ -2651,18 +2684,7 @@
           <w:sz w:val="18"/>
           <w:szCs w:val="18"/>
         </w:rPr>
-        <w:t>Chart</w:t>
-      </w:r>
-      <w:r>
-        <w:rPr>
-          <w:rFonts w:ascii="Menlo" w:hAnsi="Menlo" w:cs="Menlo"/>
-          <w:i/>
-          <w:iCs/>
-          <w:color w:val="000000"/>
-          <w:sz w:val="18"/>
-          <w:szCs w:val="18"/>
-        </w:rPr>
-        <w:t>3</w:t>
+        <w:t>Chart3</w:t>
       </w:r>
       <w:proofErr w:type="gramStart"/>
       <w:r>
@@ -2797,10 +2819,9 @@
         <w:ind w:firstLine="709"/>
         <w:jc w:val="both"/>
         <w:rPr>
-          <w:rFonts w:ascii="Menlo" w:hAnsi="Menlo" w:cs="Menlo"/>
-          <w:color w:val="000000"/>
-          <w:sz w:val="18"/>
-          <w:szCs w:val="18"/>
+          <w:rFonts w:ascii="Times New Roman" w:hAnsi="Times New Roman" w:cs="Times New Roman"/>
+          <w:sz w:val="28"/>
+          <w:szCs w:val="28"/>
         </w:rPr>
       </w:pPr>
       <w:r>
@@ -3004,27 +3025,220 @@
           <w:sz w:val="28"/>
           <w:szCs w:val="28"/>
         </w:rPr>
-        <w:t xml:space="preserve">Также ко всем объектам графика необходимо прикреплять панель, где эти сами графики будут располагаться </w:t>
+        <w:t xml:space="preserve">Чтобы построить </w:t>
+      </w:r>
+      <w:r>
+        <w:rPr>
+          <w:rFonts w:ascii="Times New Roman" w:hAnsi="Times New Roman" w:cs="Times New Roman"/>
+          <w:sz w:val="28"/>
+          <w:szCs w:val="28"/>
+        </w:rPr>
+        <w:t>тепловую карту</w:t>
+      </w:r>
+      <w:r>
+        <w:rPr>
+          <w:rFonts w:ascii="Times New Roman" w:hAnsi="Times New Roman" w:cs="Times New Roman"/>
+          <w:sz w:val="28"/>
+          <w:szCs w:val="28"/>
+        </w:rPr>
+        <w:t xml:space="preserve"> </w:t>
       </w:r>
       <w:proofErr w:type="spellStart"/>
       <w:r>
         <w:rPr>
-          <w:rFonts w:ascii="Menlo" w:hAnsi="Menlo" w:cs="Menlo"/>
-          <w:color w:val="000000"/>
-          <w:sz w:val="18"/>
-          <w:szCs w:val="18"/>
-        </w:rPr>
-        <w:t>ChartPanel</w:t>
+          <w:rFonts w:ascii="Times New Roman" w:hAnsi="Times New Roman" w:cs="Times New Roman"/>
+          <w:i/>
+          <w:sz w:val="28"/>
+          <w:szCs w:val="28"/>
+          <w:lang w:val="en-US"/>
+        </w:rPr>
+        <w:t>XYZPlot</w:t>
       </w:r>
       <w:proofErr w:type="spellEnd"/>
       <w:r>
         <w:rPr>
-          <w:rFonts w:ascii="Menlo" w:hAnsi="Menlo" w:cs="Menlo"/>
-          <w:color w:val="000000"/>
-          <w:sz w:val="18"/>
-          <w:szCs w:val="18"/>
-        </w:rPr>
-        <w:t>.</w:t>
+          <w:rFonts w:ascii="Times New Roman" w:hAnsi="Times New Roman" w:cs="Times New Roman"/>
+          <w:sz w:val="28"/>
+          <w:szCs w:val="28"/>
+        </w:rPr>
+        <w:t xml:space="preserve"> </w:t>
+      </w:r>
+      <w:r>
+        <w:rPr>
+          <w:rFonts w:ascii="Times New Roman" w:hAnsi="Times New Roman" w:cs="Times New Roman"/>
+          <w:sz w:val="28"/>
+          <w:szCs w:val="28"/>
+        </w:rPr>
+        <w:t xml:space="preserve">необходимо </w:t>
+      </w:r>
+      <w:r>
+        <w:rPr>
+          <w:rFonts w:ascii="Times New Roman" w:hAnsi="Times New Roman" w:cs="Times New Roman"/>
+          <w:sz w:val="28"/>
+          <w:szCs w:val="28"/>
+        </w:rPr>
+        <w:t xml:space="preserve">уже создавать объект класса </w:t>
+      </w:r>
+      <w:proofErr w:type="spellStart"/>
+      <w:r>
+        <w:rPr>
+          <w:rFonts w:ascii="Times New Roman" w:hAnsi="Times New Roman" w:cs="Times New Roman"/>
+          <w:i/>
+          <w:sz w:val="28"/>
+          <w:szCs w:val="28"/>
+          <w:lang w:val="en-US"/>
+        </w:rPr>
+        <w:t>XYZPlot</w:t>
+      </w:r>
+      <w:proofErr w:type="spellEnd"/>
+      <w:r>
+        <w:rPr>
+          <w:rFonts w:ascii="Times New Roman" w:hAnsi="Times New Roman" w:cs="Times New Roman"/>
+          <w:i/>
+          <w:sz w:val="28"/>
+          <w:szCs w:val="28"/>
+        </w:rPr>
+        <w:t xml:space="preserve">, </w:t>
+      </w:r>
+      <w:r>
+        <w:rPr>
+          <w:rFonts w:ascii="Times New Roman" w:hAnsi="Times New Roman" w:cs="Times New Roman"/>
+          <w:sz w:val="28"/>
+          <w:szCs w:val="28"/>
+        </w:rPr>
+        <w:t xml:space="preserve">в отличие от графиков </w:t>
+      </w:r>
+      <w:r>
+        <w:rPr>
+          <w:rFonts w:ascii="Times New Roman" w:hAnsi="Times New Roman" w:cs="Times New Roman"/>
+          <w:sz w:val="28"/>
+          <w:szCs w:val="28"/>
+        </w:rPr>
+        <w:t>д</w:t>
+      </w:r>
+      <w:r>
+        <w:rPr>
+          <w:rFonts w:ascii="Times New Roman" w:hAnsi="Times New Roman" w:cs="Times New Roman"/>
+          <w:sz w:val="28"/>
+          <w:szCs w:val="28"/>
+        </w:rPr>
+        <w:t>ругих типов, где используются статичные методы.</w:t>
+      </w:r>
+      <w:r>
+        <w:rPr>
+          <w:rFonts w:ascii="Times New Roman" w:hAnsi="Times New Roman" w:cs="Times New Roman"/>
+          <w:sz w:val="28"/>
+          <w:szCs w:val="28"/>
+        </w:rPr>
+        <w:t xml:space="preserve"> Также передаются данные типа </w:t>
+      </w:r>
+      <w:proofErr w:type="spellStart"/>
+      <w:r>
+        <w:rPr>
+          <w:rFonts w:ascii="Times New Roman" w:hAnsi="Times New Roman" w:cs="Times New Roman"/>
+          <w:i/>
+          <w:sz w:val="28"/>
+          <w:szCs w:val="28"/>
+          <w:lang w:val="en-US"/>
+        </w:rPr>
+        <w:t>XYZDataset</w:t>
+      </w:r>
+      <w:proofErr w:type="spellEnd"/>
+      <w:r>
+        <w:rPr>
+          <w:rFonts w:ascii="Times New Roman" w:hAnsi="Times New Roman" w:cs="Times New Roman"/>
+          <w:i/>
+          <w:sz w:val="28"/>
+          <w:szCs w:val="28"/>
+        </w:rPr>
+        <w:t xml:space="preserve">, </w:t>
+      </w:r>
+      <w:r>
+        <w:rPr>
+          <w:rFonts w:ascii="Times New Roman" w:hAnsi="Times New Roman" w:cs="Times New Roman"/>
+          <w:sz w:val="28"/>
+          <w:szCs w:val="28"/>
+        </w:rPr>
+        <w:t xml:space="preserve">который состоит, по сути, из набора массивов </w:t>
+      </w:r>
+      <w:r>
+        <w:rPr>
+          <w:rFonts w:ascii="Times New Roman" w:hAnsi="Times New Roman" w:cs="Times New Roman"/>
+          <w:sz w:val="28"/>
+          <w:szCs w:val="28"/>
+          <w:lang w:val="en-US"/>
+        </w:rPr>
+        <w:t>X</w:t>
+      </w:r>
+      <w:r>
+        <w:rPr>
+          <w:rFonts w:ascii="Times New Roman" w:hAnsi="Times New Roman" w:cs="Times New Roman"/>
+          <w:sz w:val="28"/>
+          <w:szCs w:val="28"/>
+        </w:rPr>
+        <w:t xml:space="preserve">, </w:t>
+      </w:r>
+      <w:r>
+        <w:rPr>
+          <w:rFonts w:ascii="Times New Roman" w:hAnsi="Times New Roman" w:cs="Times New Roman"/>
+          <w:sz w:val="28"/>
+          <w:szCs w:val="28"/>
+          <w:lang w:val="en-US"/>
+        </w:rPr>
+        <w:t>Y</w:t>
+      </w:r>
+      <w:r>
+        <w:rPr>
+          <w:rFonts w:ascii="Times New Roman" w:hAnsi="Times New Roman" w:cs="Times New Roman"/>
+          <w:sz w:val="28"/>
+          <w:szCs w:val="28"/>
+        </w:rPr>
+        <w:t xml:space="preserve">, </w:t>
+      </w:r>
+      <w:r>
+        <w:rPr>
+          <w:rFonts w:ascii="Times New Roman" w:hAnsi="Times New Roman" w:cs="Times New Roman"/>
+          <w:sz w:val="28"/>
+          <w:szCs w:val="28"/>
+          <w:lang w:val="en-US"/>
+        </w:rPr>
+        <w:t>Z</w:t>
+      </w:r>
+      <w:r>
+        <w:rPr>
+          <w:rFonts w:ascii="Times New Roman" w:hAnsi="Times New Roman" w:cs="Times New Roman"/>
+          <w:sz w:val="28"/>
+          <w:szCs w:val="28"/>
+        </w:rPr>
+        <w:t xml:space="preserve"> точек. Для показа легенды используется объект </w:t>
+      </w:r>
+      <w:proofErr w:type="spellStart"/>
+      <w:r>
+        <w:rPr>
+          <w:rFonts w:ascii="Times New Roman" w:hAnsi="Times New Roman" w:cs="Times New Roman"/>
+          <w:i/>
+          <w:sz w:val="28"/>
+          <w:szCs w:val="28"/>
+          <w:lang w:val="en-US"/>
+        </w:rPr>
+        <w:t>LookupPaintScale</w:t>
+      </w:r>
+      <w:proofErr w:type="spellEnd"/>
+      <w:r>
+        <w:rPr>
+          <w:rFonts w:ascii="Times New Roman" w:hAnsi="Times New Roman" w:cs="Times New Roman"/>
+          <w:sz w:val="28"/>
+          <w:szCs w:val="28"/>
+        </w:rPr>
+        <w:t xml:space="preserve">, </w:t>
+      </w:r>
+      <w:r>
+        <w:rPr>
+          <w:rFonts w:ascii="Times New Roman" w:hAnsi="Times New Roman" w:cs="Times New Roman"/>
+          <w:sz w:val="28"/>
+          <w:szCs w:val="28"/>
+        </w:rPr>
+        <w:t>в который добавляются цвета и значения, необходимые для показа данного цвета.</w:t>
       </w:r>
     </w:p>
     <w:p>
@@ -3035,6 +3249,49 @@
         <w:ind w:firstLine="709"/>
         <w:jc w:val="both"/>
         <w:rPr>
+          <w:rFonts w:ascii="Menlo" w:hAnsi="Menlo" w:cs="Menlo"/>
+          <w:color w:val="000000"/>
+          <w:sz w:val="18"/>
+          <w:szCs w:val="18"/>
+        </w:rPr>
+      </w:pPr>
+      <w:r>
+        <w:rPr>
+          <w:rFonts w:ascii="Times New Roman" w:hAnsi="Times New Roman" w:cs="Times New Roman"/>
+          <w:sz w:val="28"/>
+          <w:szCs w:val="28"/>
+        </w:rPr>
+        <w:t xml:space="preserve">Также ко всем объектам графика необходимо прикреплять панель, где эти сами графики будут располагаться </w:t>
+      </w:r>
+      <w:proofErr w:type="spellStart"/>
+      <w:r>
+        <w:rPr>
+          <w:rFonts w:ascii="Menlo" w:hAnsi="Menlo" w:cs="Menlo"/>
+          <w:color w:val="000000"/>
+          <w:sz w:val="18"/>
+          <w:szCs w:val="18"/>
+        </w:rPr>
+        <w:t>ChartPanel</w:t>
+      </w:r>
+      <w:proofErr w:type="spellEnd"/>
+      <w:r>
+        <w:rPr>
+          <w:rFonts w:ascii="Menlo" w:hAnsi="Menlo" w:cs="Menlo"/>
+          <w:color w:val="000000"/>
+          <w:sz w:val="18"/>
+          <w:szCs w:val="18"/>
+        </w:rPr>
+        <w:t>.</w:t>
+      </w:r>
+    </w:p>
+    <w:p>
+      <w:pPr>
+        <w:pStyle w:val="HTML"/>
+        <w:shd w:val="clear" w:color="auto" w:fill="FFFFFF"/>
+        <w:spacing w:line="360" w:lineRule="auto"/>
+        <w:ind w:firstLine="709"/>
+        <w:jc w:val="both"/>
+        <w:rPr>
           <w:rFonts w:ascii="Times New Roman" w:hAnsi="Times New Roman" w:cs="Times New Roman"/>
           <w:color w:val="000000"/>
           <w:sz w:val="28"/>
@@ -3418,16 +3675,7 @@
           <w:sz w:val="28"/>
           <w:szCs w:val="28"/>
         </w:rPr>
-        <w:t xml:space="preserve"> </w:t>
-      </w:r>
-      <w:r>
-        <w:rPr>
-          <w:rFonts w:ascii="Times New Roman" w:eastAsia="Times New Roman" w:hAnsi="Times New Roman" w:cs="Times New Roman"/>
-          <w:color w:val="000000"/>
-          <w:sz w:val="28"/>
-          <w:szCs w:val="28"/>
-        </w:rPr>
-        <w:t xml:space="preserve">в результате выполнения работы была изучена библиотека </w:t>
+        <w:t xml:space="preserve"> в результате выполнения работы была изучена библиотека </w:t>
       </w:r>
       <w:proofErr w:type="spellStart"/>
       <w:r>
@@ -3514,11 +3762,21 @@
           <w:sz w:val="28"/>
           <w:szCs w:val="28"/>
         </w:rPr>
-        <w:t xml:space="preserve">Были продемонстрированы примеры построения график всех основных типов, реализованных в библиотеке: </w:t>
+        <w:t>Были продемонстрирова</w:t>
       </w:r>
       <w:r>
         <w:rPr>
           <w:rFonts w:ascii="Times New Roman" w:eastAsia="Times New Roman" w:hAnsi="Times New Roman" w:cs="Times New Roman"/>
+          <w:color w:val="000000"/>
+          <w:sz w:val="28"/>
+          <w:szCs w:val="28"/>
+        </w:rPr>
+        <w:lastRenderedPageBreak/>
+        <w:t xml:space="preserve">ны примеры построения график всех основных типов, реализованных в библиотеке: </w:t>
+      </w:r>
+      <w:r>
+        <w:rPr>
+          <w:rFonts w:ascii="Times New Roman" w:eastAsia="Times New Roman" w:hAnsi="Times New Roman" w:cs="Times New Roman"/>
           <w:i/>
           <w:color w:val="000000"/>
           <w:sz w:val="28"/>
@@ -3598,15 +3856,34 @@
         </w:rPr>
         <w:t>.</w:t>
       </w:r>
-      <w:r>
+    </w:p>
+    <w:p>
+      <w:pPr>
+        <w:spacing w:after="0" w:line="360" w:lineRule="auto"/>
+        <w:ind w:firstLine="709"/>
+        <w:jc w:val="both"/>
         <w:rPr>
           <w:rFonts w:ascii="Times New Roman" w:hAnsi="Times New Roman" w:cs="Times New Roman"/>
           <w:b/>
           <w:sz w:val="36"/>
           <w:szCs w:val="28"/>
         </w:rPr>
-        <w:br w:type="page"/>
-      </w:r>
+      </w:pPr>
+    </w:p>
+    <w:p>
+      <w:pPr>
+        <w:spacing w:after="0" w:line="360" w:lineRule="auto"/>
+        <w:ind w:firstLine="709"/>
+        <w:jc w:val="both"/>
+        <w:rPr>
+          <w:rFonts w:ascii="Times New Roman" w:hAnsi="Times New Roman" w:cs="Times New Roman"/>
+          <w:b/>
+          <w:sz w:val="36"/>
+          <w:szCs w:val="28"/>
+        </w:rPr>
+      </w:pPr>
+      <w:bookmarkStart w:id="0" w:name="_GoBack"/>
+      <w:bookmarkEnd w:id="0"/>
     </w:p>
     <w:p>
       <w:pPr>
@@ -3614,20 +3891,19 @@
         <w:ind w:firstLine="709"/>
         <w:jc w:val="center"/>
         <w:rPr>
+          <w:rFonts w:ascii="Times New Roman" w:eastAsia="Times New Roman" w:hAnsi="Times New Roman" w:cs="Times New Roman"/>
+          <w:color w:val="000000"/>
+          <w:sz w:val="28"/>
+          <w:szCs w:val="28"/>
+        </w:rPr>
+      </w:pPr>
+      <w:r>
+        <w:rPr>
           <w:rFonts w:ascii="Times New Roman" w:hAnsi="Times New Roman" w:cs="Times New Roman"/>
           <w:b/>
           <w:sz w:val="28"/>
           <w:szCs w:val="28"/>
         </w:rPr>
-      </w:pPr>
-      <w:r>
-        <w:rPr>
-          <w:rFonts w:ascii="Times New Roman" w:hAnsi="Times New Roman" w:cs="Times New Roman"/>
-          <w:b/>
-          <w:sz w:val="28"/>
-          <w:szCs w:val="28"/>
-        </w:rPr>
-        <w:lastRenderedPageBreak/>
         <w:t>Список используемых источников</w:t>
       </w:r>
     </w:p>
@@ -6081,7 +6357,7 @@
 </file>
 
 <file path=customXml/itemProps1.xml><?xml version="1.0" encoding="utf-8"?>
-<ds:datastoreItem xmlns:ds="http://schemas.openxmlformats.org/officeDocument/2006/customXml" ds:itemID="{86F2233F-8875-C74B-8F9B-F503A166F50B}">
+<ds:datastoreItem xmlns:ds="http://schemas.openxmlformats.org/officeDocument/2006/customXml" ds:itemID="{28894234-0412-DE4C-B08F-DE47A059B64F}">
   <ds:schemaRefs>
     <ds:schemaRef ds:uri="http://schemas.openxmlformats.org/officeDocument/2006/bibliography"/>
   </ds:schemaRefs>

</xml_diff>